<commit_message>
try yml patch. update .docx
</commit_message>
<xml_diff>
--- a/docsx/test.docx
+++ b/docsx/test.docx
@@ -10,6 +10,12 @@
       </w:pPr>
       <w:r>
         <w:t>test</w:t>
+      </w:r>
+      <w:r>
+        <w:rPr>
+          <w:u w:val="single"/>
+        </w:rPr>
+        <w:t>e</w:t>
       </w:r>
       <w:bookmarkStart w:id="0" w:name="_GoBack"/>
       <w:bookmarkEnd w:id="0"/>

</xml_diff>

<commit_message>
add -o .md extension in yml + .docx
</commit_message>
<xml_diff>
--- a/docsx/test.docx
+++ b/docsx/test.docx
@@ -10,6 +10,12 @@
       </w:pPr>
       <w:r>
         <w:t>test</w:t>
+      </w:r>
+      <w:r>
+        <w:rPr>
+          <w:u w:val="single"/>
+        </w:rPr>
+        <w:t>e</w:t>
       </w:r>
       <w:bookmarkStart w:id="0" w:name="_GoBack"/>
       <w:bookmarkEnd w:id="0"/>

</xml_diff>

<commit_message>
add .md path to next step in job
</commit_message>
<xml_diff>
--- a/docsx/test.docx
+++ b/docsx/test.docx
@@ -10,12 +10,6 @@
       </w:pPr>
       <w:r>
         <w:t>test</w:t>
-      </w:r>
-      <w:r>
-        <w:rPr>
-          <w:u w:val="single"/>
-        </w:rPr>
-        <w:t>e</w:t>
       </w:r>
       <w:bookmarkStart w:id="0" w:name="_GoBack"/>
       <w:bookmarkEnd w:id="0"/>

</xml_diff>

<commit_message>
use fromJson for request/action outputs.data
</commit_message>
<xml_diff>
--- a/docsx/test.docx
+++ b/docsx/test.docx
@@ -10,6 +10,12 @@
       </w:pPr>
       <w:r>
         <w:t>test</w:t>
+      </w:r>
+      <w:r>
+        <w:rPr>
+          <w:u w:val="single"/>
+        </w:rPr>
+        <w:t>e</w:t>
       </w:r>
       <w:bookmarkStart w:id="0" w:name="_GoBack"/>
       <w:bookmarkEnd w:id="0"/>

</xml_diff>

<commit_message>
move slice() outside ctx
</commit_message>
<xml_diff>
--- a/docsx/test.docx
+++ b/docsx/test.docx
@@ -10,12 +10,6 @@
       </w:pPr>
       <w:r>
         <w:t>test</w:t>
-      </w:r>
-      <w:r>
-        <w:rPr>
-          <w:u w:val="single"/>
-        </w:rPr>
-        <w:t>e</w:t>
       </w:r>
       <w:bookmarkStart w:id="0" w:name="_GoBack"/>
       <w:bookmarkEnd w:id="0"/>

</xml_diff>

<commit_message>
inserted exps on pandoc cmd
</commit_message>
<xml_diff>
--- a/docsx/test.docx
+++ b/docsx/test.docx
@@ -10,6 +10,12 @@
       </w:pPr>
       <w:r>
         <w:t>test</w:t>
+      </w:r>
+      <w:r>
+        <w:rPr>
+          <w:u w:val="single"/>
+        </w:rPr>
+        <w:t>e</w:t>
       </w:r>
       <w:bookmarkStart w:id="0" w:name="_GoBack"/>
       <w:bookmarkEnd w:id="0"/>

</xml_diff>

<commit_message>
alt filenames to test.md for testing
</commit_message>
<xml_diff>
--- a/docsx/test.docx
+++ b/docsx/test.docx
@@ -10,12 +10,6 @@
       </w:pPr>
       <w:r>
         <w:t>test</w:t>
-      </w:r>
-      <w:r>
-        <w:rPr>
-          <w:u w:val="single"/>
-        </w:rPr>
-        <w:t>e</w:t>
       </w:r>
       <w:bookmarkStart w:id="0" w:name="_GoBack"/>
       <w:bookmarkEnd w:id="0"/>

</xml_diff>

<commit_message>
remoced ctx to access env var
</commit_message>
<xml_diff>
--- a/docsx/test.docx
+++ b/docsx/test.docx
@@ -10,6 +10,12 @@
       </w:pPr>
       <w:r>
         <w:t>test</w:t>
+      </w:r>
+      <w:r>
+        <w:rPr>
+          <w:u w:val="single"/>
+        </w:rPr>
+        <w:t>e</w:t>
       </w:r>
       <w:bookmarkStart w:id="0" w:name="_GoBack"/>
       <w:bookmarkEnd w:id="0"/>

</xml_diff>

<commit_message>
set base64 str to content for test
</commit_message>
<xml_diff>
--- a/docsx/test.docx
+++ b/docsx/test.docx
@@ -10,12 +10,6 @@
       </w:pPr>
       <w:r>
         <w:t>test</w:t>
-      </w:r>
-      <w:r>
-        <w:rPr>
-          <w:u w:val="single"/>
-        </w:rPr>
-        <w:t>e</w:t>
       </w:r>
       <w:bookmarkStart w:id="0" w:name="_GoBack"/>
       <w:bookmarkEnd w:id="0"/>

</xml_diff>

<commit_message>
try capture base64 cmd output to set .env
</commit_message>
<xml_diff>
--- a/docsx/test.docx
+++ b/docsx/test.docx
@@ -10,12 +10,6 @@
       </w:pPr>
       <w:r>
         <w:t>test</w:t>
-      </w:r>
-      <w:r>
-        <w:rPr>
-          <w:u w:val="single"/>
-        </w:rPr>
-        <w:t>e</w:t>
       </w:r>
       <w:bookmarkStart w:id="0" w:name="_GoBack"/>
       <w:bookmarkEnd w:id="0"/>

</xml_diff>

<commit_message>
use workflow cmd to set output var
</commit_message>
<xml_diff>
--- a/docsx/test.docx
+++ b/docsx/test.docx
@@ -10,6 +10,12 @@
       </w:pPr>
       <w:r>
         <w:t>test</w:t>
+      </w:r>
+      <w:r>
+        <w:rPr>
+          <w:u w:val="single"/>
+        </w:rPr>
+        <w:t>e</w:t>
       </w:r>
       <w:bookmarkStart w:id="0" w:name="_GoBack"/>
       <w:bookmarkEnd w:id="0"/>

</xml_diff>

<commit_message>
del output redirect to $GITHUB_ENV
</commit_message>
<xml_diff>
--- a/docsx/test.docx
+++ b/docsx/test.docx
@@ -10,6 +10,12 @@
       </w:pPr>
       <w:r>
         <w:t>test</w:t>
+      </w:r>
+      <w:r>
+        <w:rPr>
+          <w:u w:val="single"/>
+        </w:rPr>
+        <w:t>e</w:t>
       </w:r>
       <w:bookmarkStart w:id="0" w:name="_GoBack"/>
       <w:bookmarkEnd w:id="0"/>

</xml_diff>

<commit_message>
removed -d option on base64 cmd
</commit_message>
<xml_diff>
--- a/docsx/test.docx
+++ b/docsx/test.docx
@@ -10,12 +10,6 @@
       </w:pPr>
       <w:r>
         <w:t>test</w:t>
-      </w:r>
-      <w:r>
-        <w:rPr>
-          <w:u w:val="single"/>
-        </w:rPr>
-        <w:t>e</w:t>
       </w:r>
       <w:bookmarkStart w:id="0" w:name="_GoBack"/>
       <w:bookmarkEnd w:id="0"/>

</xml_diff>

<commit_message>
added sha to update_file step
</commit_message>
<xml_diff>
--- a/docsx/test.docx
+++ b/docsx/test.docx
@@ -10,12 +10,6 @@
       </w:pPr>
       <w:r>
         <w:t>test</w:t>
-      </w:r>
-      <w:r>
-        <w:rPr>
-          <w:u w:val="single"/>
-        </w:rPr>
-        <w:t>e</w:t>
       </w:r>
       <w:bookmarkStart w:id="0" w:name="_GoBack"/>
       <w:bookmarkEnd w:id="0"/>

</xml_diff>

<commit_message>
put github_token on job scope
</commit_message>
<xml_diff>
--- a/docsx/test.docx
+++ b/docsx/test.docx
@@ -10,6 +10,12 @@
       </w:pPr>
       <w:r>
         <w:t>test</w:t>
+      </w:r>
+      <w:r>
+        <w:rPr>
+          <w:u w:val="single"/>
+        </w:rPr>
+        <w:t>e</w:t>
       </w:r>
       <w:bookmarkStart w:id="0" w:name="_GoBack"/>
       <w:bookmarkEnd w:id="0"/>

</xml_diff>

<commit_message>
patch sha on upload_file step
</commit_message>
<xml_diff>
--- a/docsx/test.docx
+++ b/docsx/test.docx
@@ -10,6 +10,12 @@
       </w:pPr>
       <w:r>
         <w:t>test</w:t>
+      </w:r>
+      <w:r>
+        <w:rPr>
+          <w:u w:val="single"/>
+        </w:rPr>
+        <w:t>e</w:t>
       </w:r>
       <w:bookmarkStart w:id="0" w:name="_GoBack"/>
       <w:bookmarkEnd w:id="0"/>

</xml_diff>

<commit_message>
decode json on upload_file step
</commit_message>
<xml_diff>
--- a/docsx/test.docx
+++ b/docsx/test.docx
@@ -10,12 +10,6 @@
       </w:pPr>
       <w:r>
         <w:t>test</w:t>
-      </w:r>
-      <w:r>
-        <w:rPr>
-          <w:u w:val="single"/>
-        </w:rPr>
-        <w:t>e</w:t>
       </w:r>
       <w:bookmarkStart w:id="0" w:name="_GoBack"/>
       <w:bookmarkEnd w:id="0"/>

</xml_diff>

<commit_message>
log raw json of get_file_sha step
</commit_message>
<xml_diff>
--- a/docsx/test.docx
+++ b/docsx/test.docx
@@ -10,12 +10,6 @@
       </w:pPr>
       <w:r>
         <w:t>test</w:t>
-      </w:r>
-      <w:r>
-        <w:rPr>
-          <w:u w:val="single"/>
-        </w:rPr>
-        <w:t>e</w:t>
       </w:r>
       <w:bookmarkStart w:id="0" w:name="_GoBack"/>
       <w:bookmarkEnd w:id="0"/>

</xml_diff>

<commit_message>
patch json attrs of upload_file step
</commit_message>
<xml_diff>
--- a/docsx/test.docx
+++ b/docsx/test.docx
@@ -10,6 +10,12 @@
       </w:pPr>
       <w:r>
         <w:t>test</w:t>
+      </w:r>
+      <w:r>
+        <w:rPr>
+          <w:u w:val="single"/>
+        </w:rPr>
+        <w:t>e</w:t>
       </w:r>
       <w:bookmarkStart w:id="0" w:name="_GoBack"/>
       <w:bookmarkEnd w:id="0"/>

</xml_diff>

<commit_message>
get_file with github-script action
</commit_message>
<xml_diff>
--- a/docsx/test.docx
+++ b/docsx/test.docx
@@ -10,12 +10,6 @@
       </w:pPr>
       <w:r>
         <w:t>test</w:t>
-      </w:r>
-      <w:r>
-        <w:rPr>
-          <w:u w:val="single"/>
-        </w:rPr>
-        <w:t>e</w:t>
       </w:r>
       <w:bookmarkStart w:id="0" w:name="_GoBack"/>
       <w:bookmarkEnd w:id="0"/>

</xml_diff>

<commit_message>
moved scripted_get_file step in the workflow pipeline
</commit_message>
<xml_diff>
--- a/docsx/test.docx
+++ b/docsx/test.docx
@@ -10,6 +10,12 @@
       </w:pPr>
       <w:r>
         <w:t>test</w:t>
+      </w:r>
+      <w:r>
+        <w:rPr>
+          <w:u w:val="single"/>
+        </w:rPr>
+        <w:t>e</w:t>
       </w:r>
       <w:bookmarkStart w:id="0" w:name="_GoBack"/>
       <w:bookmarkEnd w:id="0"/>

</xml_diff>

<commit_message>
removed comments from scripted_get_file step
</commit_message>
<xml_diff>
--- a/docsx/test.docx
+++ b/docsx/test.docx
@@ -10,12 +10,6 @@
       </w:pPr>
       <w:r>
         <w:t>test</w:t>
-      </w:r>
-      <w:r>
-        <w:rPr>
-          <w:u w:val="single"/>
-        </w:rPr>
-        <w:t>e</w:t>
       </w:r>
       <w:bookmarkStart w:id="0" w:name="_GoBack"/>
       <w:bookmarkEnd w:id="0"/>

</xml_diff>

<commit_message>
removed return from scripted_get_file step
</commit_message>
<xml_diff>
--- a/docsx/test.docx
+++ b/docsx/test.docx
@@ -10,6 +10,12 @@
       </w:pPr>
       <w:r>
         <w:t>test</w:t>
+      </w:r>
+      <w:r>
+        <w:rPr>
+          <w:u w:val="single"/>
+        </w:rPr>
+        <w:t>e</w:t>
       </w:r>
       <w:bookmarkStart w:id="0" w:name="_GoBack"/>
       <w:bookmarkEnd w:id="0"/>

</xml_diff>

<commit_message>
put literal {ref} on script_get_file step
</commit_message>
<xml_diff>
--- a/docsx/test.docx
+++ b/docsx/test.docx
@@ -10,12 +10,6 @@
       </w:pPr>
       <w:r>
         <w:t>test</w:t>
-      </w:r>
-      <w:r>
-        <w:rPr>
-          <w:u w:val="single"/>
-        </w:rPr>
-        <w:t>e</w:t>
       </w:r>
       <w:bookmarkStart w:id="0" w:name="_GoBack"/>
       <w:bookmarkEnd w:id="0"/>

</xml_diff>

<commit_message>
add return to script_get_file step
</commit_message>
<xml_diff>
--- a/docsx/test.docx
+++ b/docsx/test.docx
@@ -10,6 +10,12 @@
       </w:pPr>
       <w:r>
         <w:t>test</w:t>
+      </w:r>
+      <w:r>
+        <w:rPr>
+          <w:u w:val="single"/>
+        </w:rPr>
+        <w:t>e</w:t>
       </w:r>
       <w:bookmarkStart w:id="0" w:name="_GoBack"/>
       <w:bookmarkEnd w:id="0"/>

</xml_diff>

<commit_message>
commented script_get_file. uncommented commiter input on upload_file step
</commit_message>
<xml_diff>
--- a/docsx/test.docx
+++ b/docsx/test.docx
@@ -10,12 +10,6 @@
       </w:pPr>
       <w:r>
         <w:t>test</w:t>
-      </w:r>
-      <w:r>
-        <w:rPr>
-          <w:u w:val="single"/>
-        </w:rPr>
-        <w:t>e</w:t>
       </w:r>
       <w:bookmarkStart w:id="0" w:name="_GoBack"/>
       <w:bookmarkEnd w:id="0"/>

</xml_diff>